<commit_message>
X- Room gen path bot to top
</commit_message>
<xml_diff>
--- a/_Stuff/GDD/GDD.docx
+++ b/_Stuff/GDD/GDD.docx
@@ -467,21 +467,7 @@
           <w:rPr>
             <w:rStyle w:val="Hyperlink"/>
           </w:rPr>
-          <w:t xml:space="preserve">Slay </w:t>
-        </w:r>
-        <w:proofErr w:type="gramStart"/>
-        <w:r>
-          <w:rPr>
-            <w:rStyle w:val="Hyperlink"/>
-          </w:rPr>
-          <w:t>The</w:t>
-        </w:r>
-        <w:proofErr w:type="gramEnd"/>
-        <w:r>
-          <w:rPr>
-            <w:rStyle w:val="Hyperlink"/>
-          </w:rPr>
-          <w:t xml:space="preserve"> Spire</w:t>
+          <w:t>Slay The Spire</w:t>
         </w:r>
       </w:hyperlink>
       <w:r>
@@ -639,16 +625,43 @@
       </w:r>
     </w:p>
     <w:p>
-      <w:r>
+      <w:pPr>
         <w:rPr>
           <w:noProof/>
         </w:rPr>
+      </w:pPr>
+      <w:r>
+        <w:rPr>
+          <w:noProof/>
+        </w:rPr>
         <w:t>^ Example of a map with nodes and biomes.</w:t>
       </w:r>
     </w:p>
     <w:p>
       <w:r>
         <w:rPr>
+          <w:noProof/>
+        </w:rPr>
+        <w:t xml:space="preserve">*Weather, random weather systems move through the map changing the levels. Hidden switches in the levels that let you change the orientation of the wind, letting you decide where the forecast will head to. Certain forecasts in certain biomes and levels could unlock rarer secrets, rare weapons, etc. Ex: Storm on a boss that uses a sword, lightning hits the sword and electrifies it, now instead of dropping a sword he drops a lightning sword. In a storm weather lightning could strike randomly in the level, probably avoiding the player but stunning and possibly damaging enemies. If the player is low on health there could be a 0.001 change that if a lightning strike is about to hit it hits </w:t>
+      </w:r>
+      <w:r>
+        <w:rPr>
+          <w:noProof/>
+        </w:rPr>
+        <w:t>the enemy nearest to the player, if it occurs the chance is lowered even more for the rest of the run</w:t>
+      </w:r>
+      <w:bookmarkStart w:id="0" w:name="_GoBack"/>
+      <w:bookmarkEnd w:id="0"/>
+      <w:r>
+        <w:rPr>
+          <w:noProof/>
+        </w:rPr>
+        <w:t>.</w:t>
+      </w:r>
+    </w:p>
+    <w:p>
+      <w:r>
+        <w:rPr>
           <w:b/>
           <w:sz w:val="28"/>
         </w:rPr>
@@ -762,6 +775,7 @@
           <w:b/>
           <w:sz w:val="28"/>
         </w:rPr>
+        <w:lastRenderedPageBreak/>
         <w:t xml:space="preserve">Permanent Unlocks: </w:t>
       </w:r>
       <w:r>
@@ -1099,7 +1113,6 @@
     </w:p>
     <w:p>
       <w:r>
-        <w:lastRenderedPageBreak/>
         <w:t>^ A choice of weapons to start with.</w:t>
       </w:r>
     </w:p>
@@ -1224,6 +1237,7 @@
           <w:b/>
           <w:sz w:val="28"/>
         </w:rPr>
+        <w:lastRenderedPageBreak/>
         <w:t>Weapon Swapping:</w:t>
       </w:r>
       <w:r>
@@ -1250,7 +1264,6 @@
     </w:p>
     <w:p>
       <w:r>
-        <w:lastRenderedPageBreak/>
         <w:tab/>
       </w:r>
       <w:r>
@@ -1378,52 +1391,7 @@
         <w:t xml:space="preserve"> </w:t>
       </w:r>
       <w:r>
-        <w:t xml:space="preserve">Here I should describe what the health system will be like, 100 </w:t>
-      </w:r>
-      <w:proofErr w:type="gramStart"/>
-      <w:r>
-        <w:t>life</w:t>
-      </w:r>
-      <w:proofErr w:type="gramEnd"/>
-      <w:r>
-        <w:t xml:space="preserve">? Hit based? </w:t>
-      </w:r>
-      <w:proofErr w:type="gramStart"/>
-      <w:r>
-        <w:t>Less lif</w:t>
-      </w:r>
-      <w:bookmarkStart w:id="0" w:name="_GoBack"/>
-      <w:bookmarkEnd w:id="0"/>
-      <w:r>
-        <w:t>e?</w:t>
-      </w:r>
-      <w:proofErr w:type="gramEnd"/>
-      <w:r>
-        <w:t xml:space="preserve"> (</w:t>
-      </w:r>
-      <w:proofErr w:type="gramStart"/>
-      <w:r>
-        <w:t>let’s</w:t>
-      </w:r>
-      <w:proofErr w:type="gramEnd"/>
-      <w:r>
-        <w:t xml:space="preserve"> say  10 and enemies hit for set amount, 1, 2 ,3). How does the player regenerate life? Health pools, potions, flasks (rechargeable on certain actions </w:t>
-      </w:r>
-      <w:proofErr w:type="spellStart"/>
-      <w:r>
-        <w:t>PoE</w:t>
-      </w:r>
-      <w:proofErr w:type="spellEnd"/>
-      <w:r>
-        <w:t xml:space="preserve"> style), push forward combat ALA Doom and </w:t>
-      </w:r>
-      <w:proofErr w:type="spellStart"/>
-      <w:r>
-        <w:t>Bloodborne</w:t>
-      </w:r>
-      <w:proofErr w:type="spellEnd"/>
-      <w:r>
-        <w:t xml:space="preserve"> where being aggressive is rewarded with a chance to regain life, maybe combo based?</w:t>
+        <w:t>Here I should describe what the health system will be like, 100 life? Hit based? Less life? (let’s say  10 and enemies hit for set amount, 1, 2 ,3). How does the player regenerate life? Health pools, potions, flasks (rechargeable on certain actions PoE style), push forward combat ALA Doom and Bloodborne where being aggressive is rewarded with a chance to regain life, maybe combo based?</w:t>
       </w:r>
     </w:p>
     <w:sectPr>

</xml_diff>

<commit_message>
X- Dark Forest tiles
</commit_message>
<xml_diff>
--- a/_Stuff/GDD/GDD.docx
+++ b/_Stuff/GDD/GDD.docx
@@ -355,7 +355,15 @@
         <w:t>. A more tactical enemy; a mage spawns spires which</w:t>
       </w:r>
       <w:r>
-        <w:t xml:space="preserve"> gradually build up charges in the mage until he releases it into a powerful attack, the player can chose to destroy the spire stopping the charge at the cost of sustaining attacks from other enemies, attempt to kill the mage before the charge is complete, kill other enemies and attempt to avoid the powerful attack, the room could also greatly affect the difficulty based on its size, openness, cover.</w:t>
+        <w:t xml:space="preserve"> gradually build up charges in the mage until he releases it into a powerful attack, the player can chose to destroy the spire stopping the charge at the cost of sustaining attacks from other enemies, attempt to kill the mage before the charge is complete, kill other enemies and attempt </w:t>
+      </w:r>
+      <w:proofErr w:type="gramStart"/>
+      <w:r>
+        <w:t>to</w:t>
+      </w:r>
+      <w:proofErr w:type="gramEnd"/>
+      <w:r>
+        <w:t xml:space="preserve"> avoid the powerful attack, the room could also greatly affect the difficulty based on its size, openness, cover.</w:t>
       </w:r>
     </w:p>
     <w:p>
@@ -467,7 +475,21 @@
           <w:rPr>
             <w:rStyle w:val="Hyperlink"/>
           </w:rPr>
-          <w:t>Slay The Spire</w:t>
+          <w:t xml:space="preserve">Slay </w:t>
+        </w:r>
+        <w:proofErr w:type="gramStart"/>
+        <w:r>
+          <w:rPr>
+            <w:rStyle w:val="Hyperlink"/>
+          </w:rPr>
+          <w:t>The</w:t>
+        </w:r>
+        <w:proofErr w:type="gramEnd"/>
+        <w:r>
+          <w:rPr>
+            <w:rStyle w:val="Hyperlink"/>
+          </w:rPr>
+          <w:t xml:space="preserve"> Spire</w:t>
         </w:r>
       </w:hyperlink>
       <w:r>
@@ -648,62 +670,56 @@
         <w:rPr>
           <w:noProof/>
         </w:rPr>
-        <w:t>the enemy nearest to the player, if it occurs the chance is lowered even more for the rest of the run</w:t>
+        <w:t>the enemy nearest to the player, if it occurs the chance is lowered even more for the rest of the run.</w:t>
+      </w:r>
+    </w:p>
+    <w:p>
+      <w:r>
+        <w:rPr>
+          <w:b/>
+          <w:sz w:val="28"/>
+        </w:rPr>
+        <w:t>Short Term</w:t>
+      </w:r>
+      <w:r>
+        <w:rPr>
+          <w:b/>
+          <w:sz w:val="28"/>
+        </w:rPr>
+        <w:t xml:space="preserve"> Goals: </w:t>
+      </w:r>
+      <w:r>
+        <w:t>By studying his needs and wants the player decides which path he wants to take based on what the levels contain. Ex: The player only has one weapon set, so he decides to take the path that will lead him to a mini-boss whom drops a weapon.</w:t>
+      </w:r>
+    </w:p>
+    <w:p>
+      <w:r>
+        <w:rPr>
+          <w:b/>
+          <w:sz w:val="28"/>
+        </w:rPr>
+        <w:t xml:space="preserve">Final </w:t>
+      </w:r>
+      <w:r>
+        <w:rPr>
+          <w:b/>
+          <w:sz w:val="28"/>
+        </w:rPr>
+        <w:t>Goal:</w:t>
+      </w:r>
+      <w:r>
+        <w:rPr>
+          <w:sz w:val="28"/>
+        </w:rPr>
+        <w:t xml:space="preserve">  </w:t>
+      </w:r>
+      <w:r>
+        <w:t>Kill the last boss</w:t>
       </w:r>
       <w:bookmarkStart w:id="0" w:name="_GoBack"/>
       <w:bookmarkEnd w:id="0"/>
       <w:r>
-        <w:rPr>
-          <w:noProof/>
-        </w:rPr>
         <w:t>.</w:t>
-      </w:r>
-    </w:p>
-    <w:p>
-      <w:r>
-        <w:rPr>
-          <w:b/>
-          <w:sz w:val="28"/>
-        </w:rPr>
-        <w:t>Short Term</w:t>
-      </w:r>
-      <w:r>
-        <w:rPr>
-          <w:b/>
-          <w:sz w:val="28"/>
-        </w:rPr>
-        <w:t xml:space="preserve"> Goals: </w:t>
-      </w:r>
-      <w:r>
-        <w:t>By studying his needs and wants the player decides which path he wants to take based on what the levels contain. Ex: The player only has one weapon set, so he decides to take the path that will lead him to a mini-boss whom drops a weapon.</w:t>
-      </w:r>
-      <w:r>
-        <w:t xml:space="preserve"> </w:t>
-      </w:r>
-    </w:p>
-    <w:p>
-      <w:r>
-        <w:rPr>
-          <w:b/>
-          <w:sz w:val="28"/>
-        </w:rPr>
-        <w:t xml:space="preserve">Final </w:t>
-      </w:r>
-      <w:r>
-        <w:rPr>
-          <w:b/>
-          <w:sz w:val="28"/>
-        </w:rPr>
-        <w:t>Goal:</w:t>
-      </w:r>
-      <w:r>
-        <w:rPr>
-          <w:sz w:val="28"/>
-        </w:rPr>
-        <w:t xml:space="preserve">  </w:t>
-      </w:r>
-      <w:r>
-        <w:t>Kill the last boss.</w:t>
       </w:r>
     </w:p>
     <w:p>
@@ -779,7 +795,15 @@
         <w:t xml:space="preserve">Permanent Unlocks: </w:t>
       </w:r>
       <w:r>
-        <w:t>When the player’s run ends, if requirements have been met he will unlock new starting options as of now, weapons which offer different initial playstyles. The only rule for the unlocks is that the</w:t>
+        <w:t xml:space="preserve">When the player’s run ends, if requirements have been met he will unlock new starting options as of now, weapons which offer different initial playstyles. The only rule for </w:t>
+      </w:r>
+      <w:proofErr w:type="gramStart"/>
+      <w:r>
+        <w:t>the unlocks</w:t>
+      </w:r>
+      <w:proofErr w:type="gramEnd"/>
+      <w:r>
+        <w:t xml:space="preserve"> is that the</w:t>
       </w:r>
       <w:r>
         <w:t xml:space="preserve">y are alternative ways to play </w:t>
@@ -1202,7 +1226,15 @@
         <w:t>.</w:t>
       </w:r>
       <w:r>
-        <w:t xml:space="preserve"> If the player does not attack during the grace period his attack will go on cooldown. Both the grace period and the cooldown start immediately after an attack</w:t>
+        <w:t xml:space="preserve"> </w:t>
+      </w:r>
+      <w:proofErr w:type="gramStart"/>
+      <w:r>
+        <w:t>If the player does not attack during the grace period his attack will go on cooldown.</w:t>
+      </w:r>
+      <w:proofErr w:type="gramEnd"/>
+      <w:r>
+        <w:t xml:space="preserve"> Both the grace period and the cooldown start immediately after an attack</w:t>
       </w:r>
       <w:r>
         <w:t xml:space="preserve"> so the grace period does not make the cooldown longer</w:t>
@@ -1391,7 +1423,47 @@
         <w:t xml:space="preserve"> </w:t>
       </w:r>
       <w:r>
-        <w:t>Here I should describe what the health system will be like, 100 life? Hit based? Less life? (let’s say  10 and enemies hit for set amount, 1, 2 ,3). How does the player regenerate life? Health pools, potions, flasks (rechargeable on certain actions PoE style), push forward combat ALA Doom and Bloodborne where being aggressive is rewarded with a chance to regain life, maybe combo based?</w:t>
+        <w:t xml:space="preserve">Here I should describe what the health system will be like, 100 </w:t>
+      </w:r>
+      <w:proofErr w:type="gramStart"/>
+      <w:r>
+        <w:t>life</w:t>
+      </w:r>
+      <w:proofErr w:type="gramEnd"/>
+      <w:r>
+        <w:t xml:space="preserve">? Hit based? </w:t>
+      </w:r>
+      <w:proofErr w:type="gramStart"/>
+      <w:r>
+        <w:t>Less life?</w:t>
+      </w:r>
+      <w:proofErr w:type="gramEnd"/>
+      <w:r>
+        <w:t xml:space="preserve"> (</w:t>
+      </w:r>
+      <w:proofErr w:type="gramStart"/>
+      <w:r>
+        <w:t>let’s</w:t>
+      </w:r>
+      <w:proofErr w:type="gramEnd"/>
+      <w:r>
+        <w:t xml:space="preserve"> say  10 and enemies hit for set amount, 1, 2 ,3). How does the player regenerate life? Health pools, potions, flasks (rechargeable on certain actions </w:t>
+      </w:r>
+      <w:proofErr w:type="spellStart"/>
+      <w:r>
+        <w:t>PoE</w:t>
+      </w:r>
+      <w:proofErr w:type="spellEnd"/>
+      <w:r>
+        <w:t xml:space="preserve"> style), push forward combat ALA Doom and </w:t>
+      </w:r>
+      <w:proofErr w:type="spellStart"/>
+      <w:r>
+        <w:t>Bloodborne</w:t>
+      </w:r>
+      <w:proofErr w:type="spellEnd"/>
+      <w:r>
+        <w:t xml:space="preserve"> where being aggressive is rewarded with a chance to regain life, maybe combo based?</w:t>
       </w:r>
     </w:p>
     <w:sectPr>

</xml_diff>